<commit_message>
in tab Word add paragraph
</commit_message>
<xml_diff>
--- a/123.docx
+++ b/123.docx
@@ -1,10 +1,10 @@
 
 <file path=word/document.xml><?xml version="1.0" encoding="utf-8"?>
-<w:document xmlns:wpc="http://schemas.microsoft.com/office/word/2010/wordprocessingCanvas" xmlns:mc="http://schemas.openxmlformats.org/markup-compatibility/2006" xmlns:o="urn:schemas-microsoft-com:office:office" xmlns:r="http://schemas.openxmlformats.org/officeDocument/2006/relationships" xmlns:m="http://schemas.openxmlformats.org/officeDocument/2006/math" xmlns:v="urn:schemas-microsoft-com:vml" xmlns:wp14="http://schemas.microsoft.com/office/word/2010/wordprocessingDrawing" xmlns:wp="http://schemas.openxmlformats.org/drawingml/2006/wordprocessingDrawing" xmlns:w10="urn:schemas-microsoft-com:office:word" xmlns:w="http://schemas.openxmlformats.org/wordprocessingml/2006/main" xmlns:w14="http://schemas.microsoft.com/office/word/2010/wordml" xmlns:wpg="http://schemas.microsoft.com/office/word/2010/wordprocessingGroup" xmlns:wpi="http://schemas.microsoft.com/office/word/2010/wordprocessingInk" xmlns:wne="http://schemas.microsoft.com/office/word/2006/wordml" xmlns:wps="http://schemas.microsoft.com/office/word/2010/wordprocessingShape" mc:Ignorable="w14 wp14">
+<w:document xmlns:ve="http://schemas.openxmlformats.org/markup-compatibility/2006" xmlns:o="urn:schemas-microsoft-com:office:office" xmlns:r="http://schemas.openxmlformats.org/officeDocument/2006/relationships" xmlns:m="http://schemas.openxmlformats.org/officeDocument/2006/math" xmlns:v="urn:schemas-microsoft-com:vml" xmlns:wp="http://schemas.openxmlformats.org/drawingml/2006/wordprocessingDrawing" xmlns:w10="urn:schemas-microsoft-com:office:word" xmlns:w="http://schemas.openxmlformats.org/wordprocessingml/2006/main" xmlns:wne="http://schemas.microsoft.com/office/word/2006/wordml">
   <w:body>
     <w:p>
       <w:pPr>
-        <w:pStyle w:val="7"/>
+        <w:pStyle w:val="Heading7"/>
         <w:jc w:val="right"/>
         <w:rPr>
           <w:b w:val="0"/>
@@ -13,22 +13,25 @@
           <w:lang w:val="en-US"/>
         </w:rPr>
       </w:pPr>
-      <w:r>
-        <w:rPr>
-          <w:b w:val="0"/>
-          <w:sz w:val="26"/>
-          <w:szCs w:val="26"/>
-        </w:rPr>
-        <w:t xml:space="preserve">Ф </w:t>
-      </w:r>
-      <w:r>
+    </w:p>
+    <w:p>
+      <w:pPr>
+        <w:pStyle w:val="Heading7"/>
+        <w:jc w:val="right"/>
         <w:rPr>
           <w:b w:val="0"/>
           <w:sz w:val="26"/>
           <w:szCs w:val="26"/>
           <w:lang w:val="en-US"/>
         </w:rPr>
-        <w:t>704</w:t>
+      </w:pPr>
+      <w:r>
+        <w:rPr>
+          <w:b w:val="0"/>
+          <w:sz w:val="26"/>
+          <w:szCs w:val="26"/>
+        </w:rPr>
+        <w:t xml:space="preserve">Ф </w:t>
       </w:r>
       <w:r>
         <w:rPr>
@@ -37,7 +40,7 @@
           <w:szCs w:val="26"/>
           <w:lang w:val="en-US"/>
         </w:rPr>
-        <w:t xml:space="preserve"> </w:t>
+        <w:t>704</w:t>
       </w:r>
       <w:r>
         <w:rPr>
@@ -82,15 +85,6 @@
           <w:b/>
           <w:sz w:val="24"/>
           <w:szCs w:val="24"/>
-          <w:lang w:val="ru-RU"/>
-        </w:rPr>
-        <w:t xml:space="preserve"> </w:t>
-      </w:r>
-      <w:r>
-        <w:rPr>
-          <w:b/>
-          <w:sz w:val="24"/>
-          <w:szCs w:val="24"/>
           <w:lang w:val="bg-BG"/>
         </w:rPr>
         <w:t>ЗА ИЗПИТВАНЕ</w:t>
@@ -120,23 +114,7 @@
           <w:szCs w:val="24"/>
           <w:lang w:val="en-US"/>
         </w:rPr>
-        <w:t xml:space="preserve"> </w:t>
-      </w:r>
-      <w:r>
-        <w:rPr>
-          <w:sz w:val="24"/>
-          <w:szCs w:val="24"/>
-          <w:lang w:val="en-US"/>
-        </w:rPr>
         <w:t>$$request_code$$</w:t>
-      </w:r>
-      <w:r>
-        <w:rPr>
-          <w:sz w:val="24"/>
-          <w:szCs w:val="24"/>
-          <w:lang w:val="en-US"/>
-        </w:rPr>
-        <w:t xml:space="preserve"> </w:t>
       </w:r>
       <w:r>
         <w:rPr>
@@ -155,16 +133,6 @@
           <w:szCs w:val="24"/>
           <w:lang w:val="en-US"/>
         </w:rPr>
-        <w:t xml:space="preserve"> </w:t>
-      </w:r>
-      <w:r>
-        <w:rPr>
-          <w:i/>
-          <w:color w:val="0070C0"/>
-          <w:sz w:val="24"/>
-          <w:szCs w:val="24"/>
-          <w:lang w:val="en-US"/>
-        </w:rPr>
         <w:t>$$request_date$$</w:t>
       </w:r>
     </w:p>
@@ -179,17 +147,17 @@
     </w:p>
     <w:tbl>
       <w:tblPr>
-        <w:tblStyle w:val="12"/>
+        <w:tblStyle w:val="TableWeb1"/>
         <w:tblW w:w="9923" w:type="dxa"/>
         <w:jc w:val="center"/>
-        <w:tblLook w:val="01E0" w:firstRow="1" w:lastRow="1" w:firstColumn="1" w:lastColumn="1" w:noHBand="0" w:noVBand="0"/>
+        <w:tblLook w:val="01E0"/>
       </w:tblPr>
       <w:tblGrid>
         <w:gridCol w:w="9923"/>
       </w:tblGrid>
       <w:tr>
         <w:trPr>
-          <w:cnfStyle w:val="100000000000" w:firstRow="1" w:lastRow="0" w:firstColumn="0" w:lastColumn="0" w:oddVBand="0" w:evenVBand="0" w:oddHBand="0" w:evenHBand="0" w:firstRowFirstColumn="0" w:firstRowLastColumn="0" w:lastRowFirstColumn="0" w:lastRowLastColumn="0"/>
+          <w:cnfStyle w:val="100000000000"/>
           <w:jc w:val="center"/>
         </w:trPr>
         <w:tc>
@@ -333,17 +301,17 @@
     </w:p>
     <w:tbl>
       <w:tblPr>
-        <w:tblStyle w:val="12"/>
+        <w:tblStyle w:val="TableWeb1"/>
         <w:tblW w:w="9926" w:type="dxa"/>
         <w:jc w:val="center"/>
-        <w:tblLook w:val="01E0" w:firstRow="1" w:lastRow="1" w:firstColumn="1" w:lastColumn="1" w:noHBand="0" w:noVBand="0"/>
+        <w:tblLook w:val="01E0"/>
       </w:tblPr>
       <w:tblGrid>
         <w:gridCol w:w="9926"/>
       </w:tblGrid>
       <w:tr>
         <w:trPr>
-          <w:cnfStyle w:val="100000000000" w:firstRow="1" w:lastRow="0" w:firstColumn="0" w:lastColumn="0" w:oddVBand="0" w:evenVBand="0" w:oddHBand="0" w:evenHBand="0" w:firstRowFirstColumn="0" w:firstRowLastColumn="0" w:lastRowFirstColumn="0" w:lastRowLastColumn="0"/>
+          <w:cnfStyle w:val="100000000000"/>
           <w:trHeight w:val="510"/>
           <w:jc w:val="center"/>
         </w:trPr>
@@ -367,14 +335,6 @@
                 <w:lang w:val="bg-BG"/>
               </w:rPr>
               <w:t xml:space="preserve">Изпитван продукт </w:t>
-            </w:r>
-            <w:r>
-              <w:rPr>
-                <w:sz w:val="24"/>
-                <w:szCs w:val="24"/>
-                <w:lang w:val="en-US"/>
-              </w:rPr>
-              <w:t xml:space="preserve"> </w:t>
             </w:r>
             <w:r>
               <w:rPr>
@@ -474,39 +434,7 @@
                 <w:szCs w:val="24"/>
                 <w:lang w:val="bg-BG"/>
               </w:rPr>
-              <w:t>Изпитван показател</w:t>
-            </w:r>
-            <w:r>
-              <w:rPr>
-                <w:sz w:val="24"/>
-                <w:szCs w:val="24"/>
-                <w:lang w:val="bg-BG"/>
-              </w:rPr>
-              <w:t xml:space="preserve"> </w:t>
-            </w:r>
-            <w:r>
-              <w:rPr>
-                <w:sz w:val="24"/>
-                <w:szCs w:val="24"/>
-                <w:lang w:val="bg-BG"/>
-              </w:rPr>
-              <w:t>/</w:t>
-            </w:r>
-            <w:r>
-              <w:rPr>
-                <w:sz w:val="24"/>
-                <w:szCs w:val="24"/>
-                <w:lang w:val="bg-BG"/>
-              </w:rPr>
-              <w:t xml:space="preserve"> </w:t>
-            </w:r>
-            <w:r>
-              <w:rPr>
-                <w:sz w:val="24"/>
-                <w:szCs w:val="24"/>
-                <w:lang w:val="bg-BG"/>
-              </w:rPr>
-              <w:t xml:space="preserve">размерност: </w:t>
+              <w:t xml:space="preserve">Изпитван показател/размерност: </w:t>
             </w:r>
             <w:r>
               <w:rPr>
@@ -565,14 +493,6 @@
                 <w:lang w:val="bg-BG"/>
               </w:rPr>
               <w:t xml:space="preserve">Брой, количество, описание на пробите </w:t>
-            </w:r>
-            <w:r>
-              <w:rPr>
-                <w:sz w:val="24"/>
-                <w:szCs w:val="24"/>
-                <w:lang w:val="en-US"/>
-              </w:rPr>
-              <w:t xml:space="preserve"> </w:t>
             </w:r>
             <w:r>
               <w:rPr>
@@ -741,17 +661,17 @@
     </w:p>
     <w:tbl>
       <w:tblPr>
-        <w:tblStyle w:val="12"/>
+        <w:tblStyle w:val="TableWeb1"/>
         <w:tblW w:w="9926" w:type="dxa"/>
         <w:jc w:val="center"/>
-        <w:tblLook w:val="01E0" w:firstRow="1" w:lastRow="1" w:firstColumn="1" w:lastColumn="1" w:noHBand="0" w:noVBand="0"/>
+        <w:tblLook w:val="01E0"/>
       </w:tblPr>
       <w:tblGrid>
         <w:gridCol w:w="9926"/>
       </w:tblGrid>
       <w:tr>
         <w:trPr>
-          <w:cnfStyle w:val="100000000000" w:firstRow="1" w:lastRow="0" w:firstColumn="0" w:lastColumn="0" w:oddVBand="0" w:evenVBand="0" w:oddHBand="0" w:evenHBand="0" w:firstRowFirstColumn="0" w:firstRowLastColumn="0" w:lastRowFirstColumn="0" w:lastRowLastColumn="0"/>
+          <w:cnfStyle w:val="100000000000"/>
           <w:jc w:val="center"/>
         </w:trPr>
         <w:tc>
@@ -851,14 +771,6 @@
               <w:rPr>
                 <w:sz w:val="24"/>
                 <w:szCs w:val="24"/>
-                <w:lang w:val="en-US"/>
-              </w:rPr>
-              <w:t xml:space="preserve">                  </w:t>
-            </w:r>
-            <w:r>
-              <w:rPr>
-                <w:sz w:val="24"/>
-                <w:szCs w:val="24"/>
                 <w:lang w:val="bg-BG"/>
               </w:rPr>
               <w:t>(име, фамилия)</w:t>
@@ -902,22 +814,6 @@
                 <w:lang w:val="bg-BG"/>
               </w:rPr>
               <w:tab/>
-              <w:t xml:space="preserve">                 </w:t>
-            </w:r>
-            <w:r>
-              <w:rPr>
-                <w:sz w:val="24"/>
-                <w:szCs w:val="24"/>
-                <w:lang w:val="en-US"/>
-              </w:rPr>
-              <w:t xml:space="preserve">    </w:t>
-            </w:r>
-            <w:r>
-              <w:rPr>
-                <w:sz w:val="24"/>
-                <w:szCs w:val="24"/>
-                <w:lang w:val="bg-BG"/>
-              </w:rPr>
               <w:t>(подпис)</w:t>
             </w:r>
           </w:p>
@@ -1020,14 +916,6 @@
                 <w:szCs w:val="24"/>
                 <w:lang w:val="bg-BG"/>
               </w:rPr>
-              <w:t xml:space="preserve"> </w:t>
-            </w:r>
-            <w:r>
-              <w:rPr>
-                <w:sz w:val="24"/>
-                <w:szCs w:val="24"/>
-                <w:lang w:val="bg-BG"/>
-              </w:rPr>
               <w:t>(Ръководител ЛИ-РХ</w:t>
             </w:r>
             <w:r>
@@ -1048,14 +936,6 @@
                 <w:lang w:val="bg-BG"/>
               </w:rPr>
             </w:pPr>
-            <w:r>
-              <w:rPr>
-                <w:sz w:val="24"/>
-                <w:szCs w:val="24"/>
-                <w:lang w:val="bg-BG"/>
-              </w:rPr>
-              <w:t xml:space="preserve">                                                      </w:t>
-            </w:r>
           </w:p>
         </w:tc>
       </w:tr>
@@ -1103,26 +983,11 @@
         </w:rPr>
         <w:t xml:space="preserve">И-РХ </w:t>
       </w:r>
-      <w:proofErr w:type="spellStart"/>
       <w:r>
         <w:rPr>
           <w:lang w:val="ru-RU"/>
         </w:rPr>
-        <w:t>гарантира</w:t>
-      </w:r>
-      <w:proofErr w:type="spellEnd"/>
-      <w:r>
-        <w:rPr>
-          <w:lang w:val="ru-RU"/>
-        </w:rPr>
-        <w:t xml:space="preserve"> </w:t>
-      </w:r>
-      <w:proofErr w:type="spellStart"/>
-      <w:r>
-        <w:rPr>
-          <w:lang w:val="ru-RU"/>
-        </w:rPr>
-        <w:t>конфиденциалност</w:t>
+        <w:t>гарантираконфиденциалност</w:t>
       </w:r>
       <w:r>
         <w:rPr>
@@ -1130,302 +995,35 @@
         </w:rPr>
         <w:t>та</w:t>
       </w:r>
-      <w:proofErr w:type="spellEnd"/>
       <w:r>
         <w:rPr>
           <w:lang w:val="ru-RU"/>
         </w:rPr>
-        <w:t xml:space="preserve"> на </w:t>
-      </w:r>
-      <w:proofErr w:type="spellStart"/>
-      <w:r>
-        <w:rPr>
-          <w:lang w:val="ru-RU"/>
-        </w:rPr>
-        <w:t>информацията</w:t>
-      </w:r>
-      <w:proofErr w:type="spellEnd"/>
-      <w:r>
-        <w:rPr>
-          <w:lang w:val="ru-RU"/>
-        </w:rPr>
-        <w:t xml:space="preserve">, получена или </w:t>
-      </w:r>
-      <w:proofErr w:type="spellStart"/>
-      <w:r>
-        <w:rPr>
-          <w:lang w:val="ru-RU"/>
-        </w:rPr>
-        <w:t>създадена</w:t>
-      </w:r>
-      <w:proofErr w:type="spellEnd"/>
-      <w:r>
-        <w:rPr>
-          <w:lang w:val="ru-RU"/>
-        </w:rPr>
-        <w:t xml:space="preserve"> по </w:t>
-      </w:r>
-      <w:proofErr w:type="spellStart"/>
-      <w:r>
-        <w:rPr>
-          <w:lang w:val="ru-RU"/>
-        </w:rPr>
-        <w:t>време</w:t>
-      </w:r>
-      <w:proofErr w:type="spellEnd"/>
-      <w:r>
-        <w:rPr>
-          <w:lang w:val="ru-RU"/>
-        </w:rPr>
-        <w:t xml:space="preserve"> на </w:t>
-      </w:r>
-      <w:proofErr w:type="spellStart"/>
-      <w:r>
-        <w:rPr>
-          <w:lang w:val="ru-RU"/>
-        </w:rPr>
-        <w:t>изпитването</w:t>
-      </w:r>
-      <w:proofErr w:type="spellEnd"/>
-      <w:r>
-        <w:rPr>
-          <w:lang w:val="ru-RU"/>
-        </w:rPr>
-        <w:t>.</w:t>
+        <w:t xml:space="preserve"> на информацията, получена или създадена по време на изпитването.Лабораторията не възнамерява да правиобщественодостъпна или </w:t>
       </w:r>
       <w:r>
         <w:rPr>
           <w:lang w:val="ru-RU"/>
         </w:rPr>
-        <w:t xml:space="preserve"> </w:t>
-      </w:r>
-      <w:proofErr w:type="spellStart"/>
-      <w:r>
-        <w:rPr>
-          <w:lang w:val="ru-RU"/>
-        </w:rPr>
-        <w:t>Лабораторията</w:t>
-      </w:r>
-      <w:proofErr w:type="spellEnd"/>
-      <w:r>
-        <w:rPr>
-          <w:lang w:val="ru-RU"/>
-        </w:rPr>
-        <w:t xml:space="preserve"> не </w:t>
-      </w:r>
-      <w:proofErr w:type="spellStart"/>
-      <w:r>
-        <w:rPr>
-          <w:lang w:val="ru-RU"/>
-        </w:rPr>
-        <w:t>възнамерява</w:t>
-      </w:r>
-      <w:proofErr w:type="spellEnd"/>
-      <w:r>
-        <w:rPr>
-          <w:lang w:val="ru-RU"/>
-        </w:rPr>
-        <w:t xml:space="preserve"> да </w:t>
-      </w:r>
-      <w:proofErr w:type="spellStart"/>
-      <w:r>
-        <w:rPr>
-          <w:lang w:val="ru-RU"/>
-        </w:rPr>
-        <w:t>прави</w:t>
-      </w:r>
-      <w:proofErr w:type="spellEnd"/>
-      <w:r>
-        <w:rPr>
-          <w:lang w:val="ru-RU"/>
-        </w:rPr>
-        <w:t xml:space="preserve"> </w:t>
-      </w:r>
-      <w:proofErr w:type="spellStart"/>
-      <w:r>
-        <w:rPr>
-          <w:lang w:val="ru-RU"/>
-        </w:rPr>
-        <w:t>обществено</w:t>
-      </w:r>
-      <w:proofErr w:type="spellEnd"/>
-      <w:r>
-        <w:rPr>
-          <w:lang w:val="ru-RU"/>
-        </w:rPr>
-        <w:t xml:space="preserve"> </w:t>
-      </w:r>
-      <w:proofErr w:type="spellStart"/>
-      <w:r>
-        <w:rPr>
-          <w:lang w:val="ru-RU"/>
-        </w:rPr>
-        <w:t>достъпна</w:t>
-      </w:r>
-      <w:proofErr w:type="spellEnd"/>
-      <w:r>
-        <w:rPr>
-          <w:lang w:val="ru-RU"/>
-        </w:rPr>
-        <w:t xml:space="preserve"> или </w:t>
+        <w:t xml:space="preserve">да </w:t>
       </w:r>
       <w:r>
         <w:rPr>
           <w:lang w:val="ru-RU"/>
         </w:rPr>
-        <w:t xml:space="preserve">да </w:t>
-      </w:r>
-      <w:proofErr w:type="spellStart"/>
-      <w:r>
-        <w:rPr>
-          <w:lang w:val="ru-RU"/>
-        </w:rPr>
-        <w:t>оповестява</w:t>
-      </w:r>
-      <w:proofErr w:type="spellEnd"/>
-      <w:r>
-        <w:rPr>
-          <w:lang w:val="ru-RU"/>
-        </w:rPr>
-        <w:t xml:space="preserve"> информация за клиента. </w:t>
+        <w:t xml:space="preserve">оповестява информация за клиента. </w:t>
       </w:r>
       <w:r>
         <w:rPr>
           <w:lang w:val="ru-RU"/>
         </w:rPr>
-        <w:t xml:space="preserve">В случай, </w:t>
-      </w:r>
-      <w:proofErr w:type="gramStart"/>
-      <w:r>
-        <w:rPr>
-          <w:lang w:val="ru-RU"/>
-        </w:rPr>
-        <w:t xml:space="preserve">че </w:t>
+        <w:t xml:space="preserve">В случай, че </w:t>
       </w:r>
       <w:r>
         <w:rPr>
           <w:lang w:val="ru-RU"/>
         </w:rPr>
-        <w:t>се</w:t>
-      </w:r>
-      <w:proofErr w:type="gramEnd"/>
-      <w:r>
-        <w:rPr>
-          <w:lang w:val="ru-RU"/>
-        </w:rPr>
-        <w:t xml:space="preserve"> наложи, </w:t>
-      </w:r>
-      <w:proofErr w:type="spellStart"/>
-      <w:r>
-        <w:rPr>
-          <w:lang w:val="ru-RU"/>
-        </w:rPr>
-        <w:t>клиентът</w:t>
-      </w:r>
-      <w:proofErr w:type="spellEnd"/>
-      <w:r>
-        <w:rPr>
-          <w:lang w:val="ru-RU"/>
-        </w:rPr>
-        <w:t xml:space="preserve"> </w:t>
-      </w:r>
-      <w:proofErr w:type="spellStart"/>
-      <w:r>
-        <w:rPr>
-          <w:lang w:val="ru-RU"/>
-        </w:rPr>
-        <w:t>ще</w:t>
-      </w:r>
-      <w:proofErr w:type="spellEnd"/>
-      <w:r>
-        <w:rPr>
-          <w:lang w:val="ru-RU"/>
-        </w:rPr>
-        <w:t xml:space="preserve"> </w:t>
-      </w:r>
-      <w:proofErr w:type="spellStart"/>
-      <w:r>
-        <w:rPr>
-          <w:lang w:val="ru-RU"/>
-        </w:rPr>
-        <w:t>бъде</w:t>
-      </w:r>
-      <w:proofErr w:type="spellEnd"/>
-      <w:r>
-        <w:rPr>
-          <w:lang w:val="ru-RU"/>
-        </w:rPr>
-        <w:t xml:space="preserve"> </w:t>
-      </w:r>
-      <w:proofErr w:type="spellStart"/>
-      <w:r>
-        <w:rPr>
-          <w:lang w:val="ru-RU"/>
-        </w:rPr>
-        <w:t>информиран</w:t>
-      </w:r>
-      <w:proofErr w:type="spellEnd"/>
-      <w:r>
-        <w:rPr>
-          <w:lang w:val="ru-RU"/>
-        </w:rPr>
-        <w:t xml:space="preserve"> </w:t>
-      </w:r>
-      <w:proofErr w:type="spellStart"/>
-      <w:r>
-        <w:rPr>
-          <w:lang w:val="ru-RU"/>
-        </w:rPr>
-        <w:t>предварително</w:t>
-      </w:r>
-      <w:proofErr w:type="spellEnd"/>
-      <w:r>
-        <w:rPr>
-          <w:lang w:val="ru-RU"/>
-        </w:rPr>
-        <w:t xml:space="preserve">, </w:t>
-      </w:r>
-      <w:proofErr w:type="spellStart"/>
-      <w:r>
-        <w:rPr>
-          <w:lang w:val="ru-RU"/>
-        </w:rPr>
-        <w:t>освен</w:t>
-      </w:r>
-      <w:proofErr w:type="spellEnd"/>
-      <w:r>
-        <w:rPr>
-          <w:lang w:val="ru-RU"/>
-        </w:rPr>
-        <w:t xml:space="preserve"> </w:t>
-      </w:r>
-      <w:proofErr w:type="spellStart"/>
-      <w:r>
-        <w:rPr>
-          <w:lang w:val="ru-RU"/>
-        </w:rPr>
-        <w:t>ако</w:t>
-      </w:r>
-      <w:proofErr w:type="spellEnd"/>
-      <w:r>
-        <w:rPr>
-          <w:lang w:val="ru-RU"/>
-        </w:rPr>
-        <w:t xml:space="preserve"> </w:t>
-      </w:r>
-      <w:proofErr w:type="spellStart"/>
-      <w:r>
-        <w:rPr>
-          <w:lang w:val="ru-RU"/>
-        </w:rPr>
-        <w:t>това</w:t>
-      </w:r>
-      <w:proofErr w:type="spellEnd"/>
-      <w:r>
-        <w:rPr>
-          <w:lang w:val="ru-RU"/>
-        </w:rPr>
-        <w:t xml:space="preserve"> не е забранено по закон.</w:t>
+        <w:t>се наложи, клиентътщебъдеинформиранпредварително, освенакотова не е забранено по закон.</w:t>
       </w:r>
     </w:p>
     <w:p>
@@ -1474,63 +1072,47 @@
         <w:rPr>
           <w:lang w:val="ru-RU"/>
         </w:rPr>
-        <w:t>“</w:t>
+        <w:t>“Жалби”. Процедурата е на разположение в Лабораторията.</w:t>
       </w:r>
-      <w:proofErr w:type="spellStart"/>
+    </w:p>
+    <w:p>
+      <w:pPr>
+        <w:ind w:left="851"/>
+        <w:jc w:val="both"/>
+        <w:rPr>
+          <w:lang w:val="ru-RU"/>
+        </w:rPr>
+      </w:pPr>
+    </w:p>
+    <w:p>
+      <w:pPr>
+        <w:jc w:val="both"/>
+        <w:rPr>
+          <w:lang w:val="en-US"/>
+        </w:rPr>
+      </w:pPr>
+    </w:p>
+    <w:p>
+      <w:pPr>
+        <w:suppressAutoHyphens w:val="0"/>
+        <w:rPr>
+          <w:color w:val="FFFFFF" w:themeColor="background1"/>
+          <w:lang w:val="en-US"/>
+        </w:rPr>
+      </w:pPr>
       <w:r>
         <w:rPr>
-          <w:lang w:val="ru-RU"/>
-        </w:rPr>
-        <w:t>Жалби</w:t>
+          <w:color w:val="FFFFFF" w:themeColor="background1"/>
+          <w:lang w:val="en-US"/>
+        </w:rPr>
+        <w:t>#$%</w:t>
       </w:r>
-      <w:proofErr w:type="spellEnd"/>
       <w:r>
         <w:rPr>
-          <w:lang w:val="ru-RU"/>
-        </w:rPr>
-        <w:t xml:space="preserve">”. </w:t>
-      </w:r>
-      <w:proofErr w:type="spellStart"/>
-      <w:r>
-        <w:rPr>
-          <w:lang w:val="ru-RU"/>
-        </w:rPr>
-        <w:t>Процедурата</w:t>
-      </w:r>
-      <w:proofErr w:type="spellEnd"/>
-      <w:r>
-        <w:rPr>
-          <w:lang w:val="ru-RU"/>
-        </w:rPr>
-        <w:t xml:space="preserve"> е на </w:t>
-      </w:r>
-      <w:proofErr w:type="spellStart"/>
-      <w:r>
-        <w:rPr>
-          <w:lang w:val="ru-RU"/>
-        </w:rPr>
-        <w:t>разположение</w:t>
-      </w:r>
-      <w:proofErr w:type="spellEnd"/>
-      <w:r>
-        <w:rPr>
-          <w:lang w:val="ru-RU"/>
-        </w:rPr>
-        <w:t xml:space="preserve"> в </w:t>
-      </w:r>
-      <w:proofErr w:type="spellStart"/>
-      <w:r>
-        <w:rPr>
-          <w:lang w:val="ru-RU"/>
-        </w:rPr>
-        <w:t>Лабораторията</w:t>
-      </w:r>
-      <w:proofErr w:type="spellEnd"/>
-      <w:r>
-        <w:rPr>
-          <w:lang w:val="ru-RU"/>
-        </w:rPr>
-        <w:t>.</w:t>
+          <w:color w:val="FFFFFF" w:themeColor="background1"/>
+          <w:lang w:val="en-US"/>
+        </w:rPr>
+        <w:br w:type="page"/>
       </w:r>
     </w:p>
     <w:p>
@@ -1560,7 +1142,7 @@
     </w:p>
     <w:p>
       <w:pPr>
-        <w:pStyle w:val="ab"/>
+        <w:pStyle w:val="Title"/>
         <w:spacing w:line="360" w:lineRule="auto"/>
         <w:ind w:firstLine="851"/>
         <w:jc w:val="both"/>
@@ -1595,36 +1177,14 @@
         <w:rPr>
           <w:b w:val="0"/>
           <w:szCs w:val="24"/>
-        </w:rPr>
-        <w:t xml:space="preserve"> </w:t>
-      </w:r>
-      <w:r>
-        <w:rPr>
-          <w:b w:val="0"/>
-          <w:szCs w:val="24"/>
           <w:lang w:val="en-US"/>
         </w:rPr>
-        <w:t>04.01.2017</w:t>
-      </w:r>
-      <w:r>
-        <w:rPr>
-          <w:b w:val="0"/>
-          <w:szCs w:val="24"/>
-        </w:rPr>
-        <w:t xml:space="preserve"> </w:t>
-      </w:r>
-      <w:r>
-        <w:rPr>
-          <w:b w:val="0"/>
-          <w:szCs w:val="24"/>
-          <w:lang w:val="en-US"/>
-        </w:rPr>
-        <w:t>г.</w:t>
+        <w:t>04.01.2017г.</w:t>
       </w:r>
     </w:p>
     <w:p>
       <w:pPr>
-        <w:pStyle w:val="ab"/>
+        <w:pStyle w:val="Title"/>
         <w:rPr>
           <w:lang w:val="en-US"/>
         </w:rPr>
@@ -1635,7 +1195,7 @@
     </w:p>
     <w:p>
       <w:pPr>
-        <w:pStyle w:val="ac"/>
+        <w:pStyle w:val="Subtitle"/>
         <w:rPr>
           <w:lang w:val="en-US"/>
         </w:rPr>
@@ -1643,7 +1203,7 @@
     </w:p>
     <w:p>
       <w:pPr>
-        <w:pStyle w:val="a4"/>
+        <w:pStyle w:val="BodyText"/>
         <w:rPr>
           <w:lang w:val="en-US"/>
         </w:rPr>
@@ -1662,7 +1222,7 @@
           <w:insideH w:val="outset" w:sz="6" w:space="0" w:color="auto"/>
           <w:insideV w:val="outset" w:sz="6" w:space="0" w:color="auto"/>
         </w:tblBorders>
-        <w:tblLook w:val="01E0" w:firstRow="1" w:lastRow="1" w:firstColumn="1" w:lastColumn="1" w:noHBand="0" w:noVBand="0"/>
+        <w:tblLook w:val="01E0"/>
       </w:tblPr>
       <w:tblGrid>
         <w:gridCol w:w="1817"/>
@@ -2070,7 +1630,7 @@
           </w:tcPr>
           <w:p>
             <w:pPr>
-              <w:pStyle w:val="a4"/>
+              <w:pStyle w:val="BodyText"/>
               <w:rPr>
                 <w:lang w:val="en-US"/>
               </w:rPr>
@@ -2084,7 +1644,7 @@
           </w:tcPr>
           <w:p>
             <w:pPr>
-              <w:pStyle w:val="a4"/>
+              <w:pStyle w:val="BodyText"/>
               <w:rPr>
                 <w:lang w:val="en-US"/>
               </w:rPr>
@@ -2099,7 +1659,7 @@
           </w:tcPr>
           <w:p>
             <w:pPr>
-              <w:pStyle w:val="a4"/>
+              <w:pStyle w:val="BodyText"/>
               <w:rPr>
                 <w:sz w:val="22"/>
                 <w:szCs w:val="22"/>
@@ -2340,15 +1900,15 @@
 </file>
 
 <file path=word/endnotes.xml><?xml version="1.0" encoding="utf-8"?>
-<w:endnotes xmlns:wpc="http://schemas.microsoft.com/office/word/2010/wordprocessingCanvas" xmlns:mc="http://schemas.openxmlformats.org/markup-compatibility/2006" xmlns:o="urn:schemas-microsoft-com:office:office" xmlns:r="http://schemas.openxmlformats.org/officeDocument/2006/relationships" xmlns:m="http://schemas.openxmlformats.org/officeDocument/2006/math" xmlns:v="urn:schemas-microsoft-com:vml" xmlns:wp14="http://schemas.microsoft.com/office/word/2010/wordprocessingDrawing" xmlns:wp="http://schemas.openxmlformats.org/drawingml/2006/wordprocessingDrawing" xmlns:w10="urn:schemas-microsoft-com:office:word" xmlns:w="http://schemas.openxmlformats.org/wordprocessingml/2006/main" xmlns:w14="http://schemas.microsoft.com/office/word/2010/wordml" xmlns:wpg="http://schemas.microsoft.com/office/word/2010/wordprocessingGroup" xmlns:wpi="http://schemas.microsoft.com/office/word/2010/wordprocessingInk" xmlns:wne="http://schemas.microsoft.com/office/word/2006/wordml" xmlns:wps="http://schemas.microsoft.com/office/word/2010/wordprocessingShape" mc:Ignorable="w14 wp14">
-  <w:endnote w:type="separator" w:id="-1">
+<w:endnotes xmlns:ve="http://schemas.openxmlformats.org/markup-compatibility/2006" xmlns:o="urn:schemas-microsoft-com:office:office" xmlns:r="http://schemas.openxmlformats.org/officeDocument/2006/relationships" xmlns:m="http://schemas.openxmlformats.org/officeDocument/2006/math" xmlns:v="urn:schemas-microsoft-com:vml" xmlns:wp="http://schemas.openxmlformats.org/drawingml/2006/wordprocessingDrawing" xmlns:w10="urn:schemas-microsoft-com:office:word" xmlns:w="http://schemas.openxmlformats.org/wordprocessingml/2006/main" xmlns:wne="http://schemas.microsoft.com/office/word/2006/wordml">
+  <w:endnote w:type="separator" w:id="0">
     <w:p>
       <w:r>
         <w:separator/>
       </w:r>
     </w:p>
   </w:endnote>
-  <w:endnote w:type="continuationSeparator" w:id="0">
+  <w:endnote w:type="continuationSeparator" w:id="1">
     <w:p>
       <w:r>
         <w:continuationSeparator/>
@@ -2359,15 +1919,15 @@
 </file>
 
 <file path=word/footnotes.xml><?xml version="1.0" encoding="utf-8"?>
-<w:footnotes xmlns:wpc="http://schemas.microsoft.com/office/word/2010/wordprocessingCanvas" xmlns:mc="http://schemas.openxmlformats.org/markup-compatibility/2006" xmlns:o="urn:schemas-microsoft-com:office:office" xmlns:r="http://schemas.openxmlformats.org/officeDocument/2006/relationships" xmlns:m="http://schemas.openxmlformats.org/officeDocument/2006/math" xmlns:v="urn:schemas-microsoft-com:vml" xmlns:wp14="http://schemas.microsoft.com/office/word/2010/wordprocessingDrawing" xmlns:wp="http://schemas.openxmlformats.org/drawingml/2006/wordprocessingDrawing" xmlns:w10="urn:schemas-microsoft-com:office:word" xmlns:w="http://schemas.openxmlformats.org/wordprocessingml/2006/main" xmlns:w14="http://schemas.microsoft.com/office/word/2010/wordml" xmlns:wpg="http://schemas.microsoft.com/office/word/2010/wordprocessingGroup" xmlns:wpi="http://schemas.microsoft.com/office/word/2010/wordprocessingInk" xmlns:wne="http://schemas.microsoft.com/office/word/2006/wordml" xmlns:wps="http://schemas.microsoft.com/office/word/2010/wordprocessingShape" mc:Ignorable="w14 wp14">
-  <w:footnote w:type="separator" w:id="-1">
+<w:footnotes xmlns:ve="http://schemas.openxmlformats.org/markup-compatibility/2006" xmlns:o="urn:schemas-microsoft-com:office:office" xmlns:r="http://schemas.openxmlformats.org/officeDocument/2006/relationships" xmlns:m="http://schemas.openxmlformats.org/officeDocument/2006/math" xmlns:v="urn:schemas-microsoft-com:vml" xmlns:wp="http://schemas.openxmlformats.org/drawingml/2006/wordprocessingDrawing" xmlns:w10="urn:schemas-microsoft-com:office:word" xmlns:w="http://schemas.openxmlformats.org/wordprocessingml/2006/main" xmlns:wne="http://schemas.microsoft.com/office/word/2006/wordml">
+  <w:footnote w:type="separator" w:id="0">
     <w:p>
       <w:r>
         <w:separator/>
       </w:r>
     </w:p>
   </w:footnote>
-  <w:footnote w:type="continuationSeparator" w:id="0">
+  <w:footnote w:type="continuationSeparator" w:id="1">
     <w:p>
       <w:r>
         <w:continuationSeparator/>
@@ -2378,7 +1938,7 @@
 </file>
 
 <file path=word/numbering.xml><?xml version="1.0" encoding="utf-8"?>
-<w:numbering xmlns:wpc="http://schemas.microsoft.com/office/word/2010/wordprocessingCanvas" xmlns:mc="http://schemas.openxmlformats.org/markup-compatibility/2006" xmlns:o="urn:schemas-microsoft-com:office:office" xmlns:r="http://schemas.openxmlformats.org/officeDocument/2006/relationships" xmlns:m="http://schemas.openxmlformats.org/officeDocument/2006/math" xmlns:v="urn:schemas-microsoft-com:vml" xmlns:wp14="http://schemas.microsoft.com/office/word/2010/wordprocessingDrawing" xmlns:wp="http://schemas.openxmlformats.org/drawingml/2006/wordprocessingDrawing" xmlns:w10="urn:schemas-microsoft-com:office:word" xmlns:w="http://schemas.openxmlformats.org/wordprocessingml/2006/main" xmlns:w14="http://schemas.microsoft.com/office/word/2010/wordml" xmlns:wpg="http://schemas.microsoft.com/office/word/2010/wordprocessingGroup" xmlns:wpi="http://schemas.microsoft.com/office/word/2010/wordprocessingInk" xmlns:wne="http://schemas.microsoft.com/office/word/2006/wordml" xmlns:wps="http://schemas.microsoft.com/office/word/2010/wordprocessingShape" mc:Ignorable="w14 wp14">
+<w:numbering xmlns:ve="http://schemas.openxmlformats.org/markup-compatibility/2006" xmlns:o="urn:schemas-microsoft-com:office:office" xmlns:r="http://schemas.openxmlformats.org/officeDocument/2006/relationships" xmlns:m="http://schemas.openxmlformats.org/officeDocument/2006/math" xmlns:v="urn:schemas-microsoft-com:vml" xmlns:wp="http://schemas.openxmlformats.org/drawingml/2006/wordprocessingDrawing" xmlns:w10="urn:schemas-microsoft-com:office:word" xmlns:w="http://schemas.openxmlformats.org/wordprocessingml/2006/main" xmlns:wne="http://schemas.microsoft.com/office/word/2006/wordml">
   <w:abstractNum w:abstractNumId="0">
     <w:nsid w:val="00000001"/>
     <w:multiLevelType w:val="multilevel"/>
@@ -2629,7 +2189,7 @@
 </file>
 
 <file path=word/styles.xml><?xml version="1.0" encoding="utf-8"?>
-<w:styles xmlns:mc="http://schemas.openxmlformats.org/markup-compatibility/2006" xmlns:r="http://schemas.openxmlformats.org/officeDocument/2006/relationships" xmlns:w="http://schemas.openxmlformats.org/wordprocessingml/2006/main" xmlns:w14="http://schemas.microsoft.com/office/word/2010/wordml" mc:Ignorable="w14">
+<w:styles xmlns:r="http://schemas.openxmlformats.org/officeDocument/2006/relationships" xmlns:w="http://schemas.openxmlformats.org/wordprocessingml/2006/main">
   <w:docDefaults>
     <w:rPrDefault>
       <w:rPr>
@@ -2767,7 +2327,7 @@
     <w:lsdException w:name="Bibliography" w:semiHidden="1" w:uiPriority="37" w:unhideWhenUsed="1"/>
     <w:lsdException w:name="TOC Heading" w:semiHidden="1" w:uiPriority="39" w:unhideWhenUsed="1" w:qFormat="1"/>
   </w:latentStyles>
-  <w:style w:type="paragraph" w:default="1" w:styleId="a">
+  <w:style w:type="paragraph" w:default="1" w:styleId="Normal">
     <w:name w:val="Normal"/>
     <w:qFormat/>
     <w:rsid w:val="00BC193A"/>
@@ -2778,10 +2338,10 @@
       <w:lang w:val="en-AU" w:eastAsia="ar-SA"/>
     </w:rPr>
   </w:style>
-  <w:style w:type="paragraph" w:styleId="1">
+  <w:style w:type="paragraph" w:styleId="Heading1">
     <w:name w:val="heading 1"/>
-    <w:basedOn w:val="a"/>
-    <w:next w:val="a"/>
+    <w:basedOn w:val="Normal"/>
+    <w:next w:val="Normal"/>
     <w:qFormat/>
     <w:rsid w:val="00BC193A"/>
     <w:pPr>
@@ -2793,10 +2353,10 @@
       <w:lang w:val="bg-BG"/>
     </w:rPr>
   </w:style>
-  <w:style w:type="paragraph" w:styleId="2">
+  <w:style w:type="paragraph" w:styleId="Heading2">
     <w:name w:val="heading 2"/>
-    <w:basedOn w:val="a"/>
-    <w:next w:val="a"/>
+    <w:basedOn w:val="Normal"/>
+    <w:next w:val="Normal"/>
     <w:qFormat/>
     <w:rsid w:val="00BC193A"/>
     <w:pPr>
@@ -2809,10 +2369,10 @@
       <w:lang w:val="bg-BG"/>
     </w:rPr>
   </w:style>
-  <w:style w:type="paragraph" w:styleId="3">
+  <w:style w:type="paragraph" w:styleId="Heading3">
     <w:name w:val="heading 3"/>
-    <w:basedOn w:val="a"/>
-    <w:next w:val="a"/>
+    <w:basedOn w:val="Normal"/>
+    <w:next w:val="Normal"/>
     <w:qFormat/>
     <w:rsid w:val="00BC193A"/>
     <w:pPr>
@@ -2827,10 +2387,10 @@
       <w:lang w:val="bg-BG"/>
     </w:rPr>
   </w:style>
-  <w:style w:type="paragraph" w:styleId="4">
+  <w:style w:type="paragraph" w:styleId="Heading4">
     <w:name w:val="heading 4"/>
-    <w:basedOn w:val="a"/>
-    <w:next w:val="a"/>
+    <w:basedOn w:val="Normal"/>
+    <w:next w:val="Normal"/>
     <w:qFormat/>
     <w:rsid w:val="00BC193A"/>
     <w:pPr>
@@ -2844,10 +2404,10 @@
       <w:lang w:val="bg-BG"/>
     </w:rPr>
   </w:style>
-  <w:style w:type="paragraph" w:styleId="5">
+  <w:style w:type="paragraph" w:styleId="Heading5">
     <w:name w:val="heading 5"/>
-    <w:basedOn w:val="a"/>
-    <w:next w:val="a"/>
+    <w:basedOn w:val="Normal"/>
+    <w:next w:val="Normal"/>
     <w:qFormat/>
     <w:rsid w:val="00BC193A"/>
     <w:pPr>
@@ -2861,10 +2421,10 @@
       <w:lang w:val="bg-BG"/>
     </w:rPr>
   </w:style>
-  <w:style w:type="paragraph" w:styleId="6">
+  <w:style w:type="paragraph" w:styleId="Heading6">
     <w:name w:val="heading 6"/>
-    <w:basedOn w:val="a"/>
-    <w:next w:val="a"/>
+    <w:basedOn w:val="Normal"/>
+    <w:next w:val="Normal"/>
     <w:qFormat/>
     <w:rsid w:val="00BC193A"/>
     <w:pPr>
@@ -2881,10 +2441,10 @@
       <w:lang w:val="bg-BG"/>
     </w:rPr>
   </w:style>
-  <w:style w:type="paragraph" w:styleId="7">
+  <w:style w:type="paragraph" w:styleId="Heading7">
     <w:name w:val="heading 7"/>
-    <w:basedOn w:val="a"/>
-    <w:next w:val="a"/>
+    <w:basedOn w:val="Normal"/>
+    <w:next w:val="Normal"/>
     <w:qFormat/>
     <w:rsid w:val="00BC193A"/>
     <w:pPr>
@@ -2897,10 +2457,10 @@
       <w:lang w:val="bg-BG"/>
     </w:rPr>
   </w:style>
-  <w:style w:type="paragraph" w:styleId="8">
+  <w:style w:type="paragraph" w:styleId="Heading8">
     <w:name w:val="heading 8"/>
-    <w:basedOn w:val="a"/>
-    <w:next w:val="a"/>
+    <w:basedOn w:val="Normal"/>
+    <w:next w:val="Normal"/>
     <w:qFormat/>
     <w:rsid w:val="00BC193A"/>
     <w:pPr>
@@ -2914,17 +2474,18 @@
       <w:lang w:val="bg-BG"/>
     </w:rPr>
   </w:style>
-  <w:style w:type="character" w:default="1" w:styleId="a0">
+  <w:style w:type="character" w:default="1" w:styleId="DefaultParagraphFont">
     <w:name w:val="Default Paragraph Font"/>
     <w:uiPriority w:val="1"/>
     <w:semiHidden/>
     <w:unhideWhenUsed/>
   </w:style>
-  <w:style w:type="table" w:default="1" w:styleId="a1">
+  <w:style w:type="table" w:default="1" w:styleId="TableNormal">
     <w:name w:val="Normal Table"/>
     <w:uiPriority w:val="99"/>
     <w:semiHidden/>
     <w:unhideWhenUsed/>
+    <w:qFormat/>
     <w:tblPr>
       <w:tblInd w:w="0" w:type="dxa"/>
       <w:tblCellMar>
@@ -2935,7 +2496,7 @@
       </w:tblCellMar>
     </w:tblPr>
   </w:style>
-  <w:style w:type="numbering" w:default="1" w:styleId="a2">
+  <w:style w:type="numbering" w:default="1" w:styleId="NoList">
     <w:name w:val="No List"/>
     <w:uiPriority w:val="99"/>
     <w:semiHidden/>
@@ -3074,15 +2635,15 @@
     <w:name w:val="WW-Default Paragraph Font1"/>
     <w:rsid w:val="00BC193A"/>
   </w:style>
-  <w:style w:type="character" w:styleId="a3">
+  <w:style w:type="character" w:styleId="PageNumber">
     <w:name w:val="page number"/>
     <w:basedOn w:val="WW-DefaultParagraphFont1"/>
     <w:rsid w:val="00BC193A"/>
   </w:style>
-  <w:style w:type="paragraph" w:customStyle="1" w:styleId="10">
+  <w:style w:type="paragraph" w:customStyle="1" w:styleId="1">
     <w:name w:val="Заглавие1"/>
-    <w:basedOn w:val="a"/>
-    <w:next w:val="a4"/>
+    <w:basedOn w:val="Normal"/>
+    <w:next w:val="BodyText"/>
     <w:rsid w:val="00BC193A"/>
     <w:pPr>
       <w:keepNext/>
@@ -3094,9 +2655,9 @@
       <w:szCs w:val="28"/>
     </w:rPr>
   </w:style>
-  <w:style w:type="paragraph" w:styleId="a4">
+  <w:style w:type="paragraph" w:styleId="BodyText">
     <w:name w:val="Body Text"/>
-    <w:basedOn w:val="a"/>
+    <w:basedOn w:val="Normal"/>
     <w:rsid w:val="00BC193A"/>
     <w:pPr>
       <w:jc w:val="both"/>
@@ -3106,17 +2667,17 @@
       <w:lang w:val="bg-BG"/>
     </w:rPr>
   </w:style>
-  <w:style w:type="paragraph" w:styleId="a5">
+  <w:style w:type="paragraph" w:styleId="List">
     <w:name w:val="List"/>
-    <w:basedOn w:val="a4"/>
+    <w:basedOn w:val="BodyText"/>
     <w:rsid w:val="00BC193A"/>
     <w:rPr>
       <w:rFonts w:cs="Lucidasans"/>
     </w:rPr>
   </w:style>
-  <w:style w:type="paragraph" w:customStyle="1" w:styleId="11">
+  <w:style w:type="paragraph" w:customStyle="1" w:styleId="10">
     <w:name w:val="Надпис1"/>
-    <w:basedOn w:val="a"/>
+    <w:basedOn w:val="Normal"/>
     <w:rsid w:val="00BC193A"/>
     <w:pPr>
       <w:suppressLineNumbers/>
@@ -3129,9 +2690,9 @@
       <w:szCs w:val="24"/>
     </w:rPr>
   </w:style>
-  <w:style w:type="paragraph" w:customStyle="1" w:styleId="a6">
+  <w:style w:type="paragraph" w:customStyle="1" w:styleId="a">
     <w:name w:val="Указател"/>
-    <w:basedOn w:val="a"/>
+    <w:basedOn w:val="Normal"/>
     <w:rsid w:val="00BC193A"/>
     <w:pPr>
       <w:suppressLineNumbers/>
@@ -3139,8 +2700,8 @@
   </w:style>
   <w:style w:type="paragraph" w:customStyle="1" w:styleId="Heading">
     <w:name w:val="Heading"/>
-    <w:basedOn w:val="a"/>
-    <w:next w:val="a4"/>
+    <w:basedOn w:val="Normal"/>
+    <w:next w:val="BodyText"/>
     <w:rsid w:val="00BC193A"/>
     <w:pPr>
       <w:keepNext/>
@@ -3152,9 +2713,9 @@
       <w:szCs w:val="28"/>
     </w:rPr>
   </w:style>
-  <w:style w:type="paragraph" w:styleId="a7">
+  <w:style w:type="paragraph" w:styleId="Caption">
     <w:name w:val="caption"/>
-    <w:basedOn w:val="a"/>
+    <w:basedOn w:val="Normal"/>
     <w:qFormat/>
     <w:rsid w:val="00BC193A"/>
     <w:pPr>
@@ -3171,7 +2732,7 @@
   </w:style>
   <w:style w:type="paragraph" w:customStyle="1" w:styleId="Index">
     <w:name w:val="Index"/>
-    <w:basedOn w:val="a"/>
+    <w:basedOn w:val="Normal"/>
     <w:rsid w:val="00BC193A"/>
     <w:pPr>
       <w:suppressLineNumbers/>
@@ -3180,9 +2741,9 @@
       <w:rFonts w:cs="Lucidasans"/>
     </w:rPr>
   </w:style>
-  <w:style w:type="paragraph" w:styleId="a8">
+  <w:style w:type="paragraph" w:styleId="Header">
     <w:name w:val="header"/>
-    <w:basedOn w:val="a"/>
+    <w:basedOn w:val="Normal"/>
     <w:rsid w:val="00BC193A"/>
     <w:pPr>
       <w:tabs>
@@ -3191,9 +2752,9 @@
       </w:tabs>
     </w:pPr>
   </w:style>
-  <w:style w:type="paragraph" w:styleId="a9">
+  <w:style w:type="paragraph" w:styleId="Footer">
     <w:name w:val="footer"/>
-    <w:basedOn w:val="a"/>
+    <w:basedOn w:val="Normal"/>
     <w:rsid w:val="00BC193A"/>
     <w:pPr>
       <w:tabs>
@@ -3202,9 +2763,9 @@
       </w:tabs>
     </w:pPr>
   </w:style>
-  <w:style w:type="paragraph" w:styleId="20">
+  <w:style w:type="paragraph" w:styleId="BodyText2">
     <w:name w:val="Body Text 2"/>
-    <w:basedOn w:val="a"/>
+    <w:basedOn w:val="Normal"/>
     <w:rsid w:val="00BC193A"/>
     <w:pPr>
       <w:jc w:val="center"/>
@@ -3215,9 +2776,9 @@
       <w:lang w:val="bg-BG"/>
     </w:rPr>
   </w:style>
-  <w:style w:type="paragraph" w:styleId="30">
+  <w:style w:type="paragraph" w:styleId="BodyText3">
     <w:name w:val="Body Text 3"/>
-    <w:basedOn w:val="a"/>
+    <w:basedOn w:val="Normal"/>
     <w:rsid w:val="00BC193A"/>
     <w:rPr>
       <w:sz w:val="22"/>
@@ -3226,7 +2787,7 @@
   </w:style>
   <w:style w:type="paragraph" w:customStyle="1" w:styleId="TableContents">
     <w:name w:val="Table Contents"/>
-    <w:basedOn w:val="a"/>
+    <w:basedOn w:val="Normal"/>
     <w:rsid w:val="00BC193A"/>
     <w:pPr>
       <w:suppressLineNumbers/>
@@ -3246,7 +2807,7 @@
   </w:style>
   <w:style w:type="paragraph" w:customStyle="1" w:styleId="-">
     <w:name w:val="Таблица - съдържание"/>
-    <w:basedOn w:val="a"/>
+    <w:basedOn w:val="Normal"/>
     <w:rsid w:val="00BC193A"/>
     <w:pPr>
       <w:suppressLineNumbers/>
@@ -3264,9 +2825,9 @@
       <w:bCs/>
     </w:rPr>
   </w:style>
-  <w:style w:type="table" w:styleId="aa">
+  <w:style w:type="table" w:styleId="TableGrid">
     <w:name w:val="Table Grid"/>
-    <w:basedOn w:val="a1"/>
+    <w:basedOn w:val="TableNormal"/>
     <w:rsid w:val="00577BF4"/>
     <w:pPr>
       <w:suppressAutoHyphens/>
@@ -3289,9 +2850,9 @@
       </w:tblCellMar>
     </w:tblPr>
   </w:style>
-  <w:style w:type="table" w:styleId="12">
+  <w:style w:type="table" w:styleId="TableWeb1">
     <w:name w:val="Table Web 1"/>
-    <w:basedOn w:val="a1"/>
+    <w:basedOn w:val="TableNormal"/>
     <w:rsid w:val="00484637"/>
     <w:pPr>
       <w:suppressAutoHyphens/>
@@ -3333,11 +2894,11 @@
       </w:tcPr>
     </w:tblStylePr>
   </w:style>
-  <w:style w:type="paragraph" w:styleId="ab">
+  <w:style w:type="paragraph" w:styleId="Title">
     <w:name w:val="Title"/>
-    <w:basedOn w:val="a"/>
-    <w:next w:val="ac"/>
-    <w:link w:val="ad"/>
+    <w:basedOn w:val="Normal"/>
+    <w:next w:val="Subtitle"/>
+    <w:link w:val="TitleChar"/>
     <w:qFormat/>
     <w:rsid w:val="00E022BF"/>
     <w:pPr>
@@ -3350,10 +2911,10 @@
       <w:lang w:val="bg-BG"/>
     </w:rPr>
   </w:style>
-  <w:style w:type="character" w:customStyle="1" w:styleId="ad">
-    <w:name w:val="Заглавие Знак"/>
-    <w:basedOn w:val="a0"/>
-    <w:link w:val="ab"/>
+  <w:style w:type="character" w:customStyle="1" w:styleId="TitleChar">
+    <w:name w:val="Title Char"/>
+    <w:basedOn w:val="DefaultParagraphFont"/>
+    <w:link w:val="Title"/>
     <w:rsid w:val="00E022BF"/>
     <w:rPr>
       <w:b/>
@@ -3362,11 +2923,11 @@
       <w:lang w:val="bg-BG" w:eastAsia="ar-SA"/>
     </w:rPr>
   </w:style>
-  <w:style w:type="paragraph" w:styleId="ac">
+  <w:style w:type="paragraph" w:styleId="Subtitle">
     <w:name w:val="Subtitle"/>
-    <w:basedOn w:val="a"/>
-    <w:next w:val="a4"/>
-    <w:link w:val="ae"/>
+    <w:basedOn w:val="Normal"/>
+    <w:next w:val="BodyText"/>
+    <w:link w:val="SubtitleChar"/>
     <w:qFormat/>
     <w:rsid w:val="00E022BF"/>
     <w:pPr>
@@ -3379,10 +2940,10 @@
       <w:szCs w:val="24"/>
     </w:rPr>
   </w:style>
-  <w:style w:type="character" w:customStyle="1" w:styleId="ae">
-    <w:name w:val="Подзаглавие Знак"/>
-    <w:basedOn w:val="a0"/>
-    <w:link w:val="ac"/>
+  <w:style w:type="character" w:customStyle="1" w:styleId="SubtitleChar">
+    <w:name w:val="Subtitle Char"/>
+    <w:basedOn w:val="DefaultParagraphFont"/>
+    <w:link w:val="Subtitle"/>
     <w:rsid w:val="00E022BF"/>
     <w:rPr>
       <w:rFonts w:ascii="Arial" w:hAnsi="Arial" w:cs="Arial"/>

</xml_diff>

<commit_message>
add Protokol Doc Creator
</commit_message>
<xml_diff>
--- a/123.docx
+++ b/123.docx
@@ -1164,7 +1164,15 @@
           <w:szCs w:val="24"/>
           <w:lang w:val="en-US"/>
         </w:rPr>
-        <w:t xml:space="preserve">3150 </w:t>
+        <w:t>SJ_code</w:t>
+      </w:r>
+      <w:r>
+        <w:rPr>
+          <w:b w:val="0"/>
+          <w:szCs w:val="24"/>
+          <w:lang w:val="en-US"/>
+        </w:rPr>
+        <w:t xml:space="preserve"> </w:t>
       </w:r>
       <w:r>
         <w:rPr>
@@ -1179,7 +1187,15 @@
           <w:szCs w:val="24"/>
           <w:lang w:val="en-US"/>
         </w:rPr>
-        <w:t>04.01.2017г.</w:t>
+        <w:t>SJ_Date</w:t>
+      </w:r>
+      <w:r>
+        <w:rPr>
+          <w:b w:val="0"/>
+          <w:szCs w:val="24"/>
+          <w:lang w:val="en-US"/>
+        </w:rPr>
+        <w:t>г.</w:t>
       </w:r>
     </w:p>
     <w:p>

</xml_diff>